<commit_message>
Documentação final do projeto
</commit_message>
<xml_diff>
--- a/TocaDoLulu.docx
+++ b/TocaDoLulu.docx
@@ -2962,7 +2962,6 @@
         </w:rPr>
         <w:t xml:space="preserve">os meses de </w:t>
       </w:r>
-      <w:proofErr w:type="gramStart"/>
       <w:r>
         <w:rPr>
           <w:rFonts w:ascii="Times New Roman" w:hAnsi="Times New Roman" w:cs="Times New Roman"/>
@@ -2979,7 +2978,6 @@
         </w:rPr>
         <w:t>utubro</w:t>
       </w:r>
-      <w:proofErr w:type="gramEnd"/>
       <w:r>
         <w:rPr>
           <w:rFonts w:ascii="Times New Roman" w:hAnsi="Times New Roman" w:cs="Times New Roman"/>
@@ -4246,7 +4244,6 @@
         <w:t xml:space="preserve"> “</w:t>
       </w:r>
       <w:proofErr w:type="spellStart"/>
-      <w:proofErr w:type="gramStart"/>
       <w:r>
         <w:rPr>
           <w:rFonts w:ascii="Times New Roman" w:hAnsi="Times New Roman" w:cs="Times New Roman"/>
@@ -4265,7 +4262,6 @@
         <w:t>[</w:t>
       </w:r>
       <w:proofErr w:type="spellStart"/>
-      <w:proofErr w:type="gramEnd"/>
       <w:r>
         <w:rPr>
           <w:rFonts w:ascii="Times New Roman" w:hAnsi="Times New Roman" w:cs="Times New Roman"/>
@@ -5357,52 +5353,22 @@
       <w:pPr>
         <w:ind w:firstLine="360"/>
         <w:rPr>
-          <w:rStyle w:val="Hyperlink"/>
-          <w:rFonts w:ascii="Times New Roman" w:hAnsi="Times New Roman" w:cs="Times New Roman"/>
-          <w:sz w:val="24"/>
-          <w:szCs w:val="24"/>
-        </w:rPr>
-      </w:pPr>
-      <w:r>
-        <w:rPr>
-          <w:rFonts w:ascii="Times New Roman" w:hAnsi="Times New Roman" w:cs="Times New Roman"/>
-          <w:sz w:val="24"/>
-          <w:szCs w:val="24"/>
-        </w:rPr>
-        <w:fldChar w:fldCharType="begin"/>
-      </w:r>
-      <w:r>
-        <w:rPr>
-          <w:rFonts w:ascii="Times New Roman" w:hAnsi="Times New Roman" w:cs="Times New Roman"/>
-          <w:sz w:val="24"/>
-          <w:szCs w:val="24"/>
-        </w:rPr>
-        <w:instrText>HYPERLINK "https://github.com/VictorAlexandreMuller/UPX-II-TocaDoLulu"</w:instrText>
-      </w:r>
-      <w:r>
-        <w:rPr>
-          <w:rFonts w:ascii="Times New Roman" w:hAnsi="Times New Roman" w:cs="Times New Roman"/>
-          <w:sz w:val="24"/>
-          <w:szCs w:val="24"/>
-        </w:rPr>
-      </w:r>
-      <w:r>
-        <w:rPr>
-          <w:rFonts w:ascii="Times New Roman" w:hAnsi="Times New Roman" w:cs="Times New Roman"/>
-          <w:sz w:val="24"/>
-          <w:szCs w:val="24"/>
-        </w:rPr>
-        <w:fldChar w:fldCharType="separate"/>
-      </w:r>
-      <w:r>
-        <w:rPr>
-          <w:rStyle w:val="Hyperlink"/>
-          <w:rFonts w:ascii="Times New Roman" w:hAnsi="Times New Roman" w:cs="Times New Roman"/>
-          <w:sz w:val="24"/>
-          <w:szCs w:val="24"/>
-        </w:rPr>
-        <w:t>https://github.com/VictorAlexandreMuller/UPX-II-TocaDoLulu</w:t>
-      </w:r>
+          <w:rFonts w:ascii="Times New Roman" w:hAnsi="Times New Roman" w:cs="Times New Roman"/>
+          <w:sz w:val="24"/>
+          <w:szCs w:val="24"/>
+        </w:rPr>
+      </w:pPr>
+      <w:hyperlink r:id="rId6" w:history="1">
+        <w:r>
+          <w:rPr>
+            <w:rStyle w:val="Hyperlink"/>
+            <w:rFonts w:ascii="Times New Roman" w:hAnsi="Times New Roman" w:cs="Times New Roman"/>
+            <w:sz w:val="24"/>
+            <w:szCs w:val="24"/>
+          </w:rPr>
+          <w:t>Repositório no GitHub</w:t>
+        </w:r>
+      </w:hyperlink>
     </w:p>
     <w:p>
       <w:pPr>
@@ -5413,14 +5379,6 @@
           <w:szCs w:val="24"/>
         </w:rPr>
       </w:pPr>
-      <w:r>
-        <w:rPr>
-          <w:rFonts w:ascii="Times New Roman" w:hAnsi="Times New Roman" w:cs="Times New Roman"/>
-          <w:sz w:val="24"/>
-          <w:szCs w:val="24"/>
-        </w:rPr>
-        <w:fldChar w:fldCharType="end"/>
-      </w:r>
     </w:p>
     <w:p>
       <w:pPr>
@@ -5457,52 +5415,22 @@
       <w:pPr>
         <w:ind w:left="360"/>
         <w:rPr>
-          <w:rStyle w:val="Hyperlink"/>
-          <w:rFonts w:ascii="Times New Roman" w:hAnsi="Times New Roman" w:cs="Times New Roman"/>
-          <w:sz w:val="24"/>
-          <w:szCs w:val="24"/>
-        </w:rPr>
-      </w:pPr>
-      <w:r>
-        <w:rPr>
-          <w:rFonts w:ascii="Times New Roman" w:hAnsi="Times New Roman" w:cs="Times New Roman"/>
-          <w:sz w:val="24"/>
-          <w:szCs w:val="24"/>
-        </w:rPr>
-        <w:fldChar w:fldCharType="begin"/>
-      </w:r>
-      <w:r>
-        <w:rPr>
-          <w:rFonts w:ascii="Times New Roman" w:hAnsi="Times New Roman" w:cs="Times New Roman"/>
-          <w:sz w:val="24"/>
-          <w:szCs w:val="24"/>
-        </w:rPr>
-        <w:instrText>HYPERLINK "https://youtu.be/J5mVUVe2DoQ"</w:instrText>
-      </w:r>
-      <w:r>
-        <w:rPr>
-          <w:rFonts w:ascii="Times New Roman" w:hAnsi="Times New Roman" w:cs="Times New Roman"/>
-          <w:sz w:val="24"/>
-          <w:szCs w:val="24"/>
-        </w:rPr>
-      </w:r>
-      <w:r>
-        <w:rPr>
-          <w:rFonts w:ascii="Times New Roman" w:hAnsi="Times New Roman" w:cs="Times New Roman"/>
-          <w:sz w:val="24"/>
-          <w:szCs w:val="24"/>
-        </w:rPr>
-        <w:fldChar w:fldCharType="separate"/>
-      </w:r>
-      <w:r>
-        <w:rPr>
-          <w:rStyle w:val="Hyperlink"/>
-          <w:rFonts w:ascii="Times New Roman" w:hAnsi="Times New Roman" w:cs="Times New Roman"/>
-          <w:sz w:val="24"/>
-          <w:szCs w:val="24"/>
-        </w:rPr>
-        <w:t>https://youtu.be/J5mVUVe2DoQ</w:t>
-      </w:r>
+          <w:rFonts w:ascii="Times New Roman" w:hAnsi="Times New Roman" w:cs="Times New Roman"/>
+          <w:sz w:val="24"/>
+          <w:szCs w:val="24"/>
+        </w:rPr>
+      </w:pPr>
+      <w:hyperlink r:id="rId7" w:history="1">
+        <w:r>
+          <w:rPr>
+            <w:rStyle w:val="Hyperlink"/>
+            <w:rFonts w:ascii="Times New Roman" w:hAnsi="Times New Roman" w:cs="Times New Roman"/>
+            <w:sz w:val="24"/>
+            <w:szCs w:val="24"/>
+          </w:rPr>
+          <w:t>Assista ao funcionamento do projeto no YouTube</w:t>
+        </w:r>
+      </w:hyperlink>
     </w:p>
     <w:p>
       <w:pPr>
@@ -5513,14 +5441,6 @@
           <w:szCs w:val="24"/>
         </w:rPr>
       </w:pPr>
-      <w:r>
-        <w:rPr>
-          <w:rFonts w:ascii="Times New Roman" w:hAnsi="Times New Roman" w:cs="Times New Roman"/>
-          <w:sz w:val="24"/>
-          <w:szCs w:val="24"/>
-        </w:rPr>
-        <w:fldChar w:fldCharType="end"/>
-      </w:r>
     </w:p>
     <w:p>
       <w:pPr>

</xml_diff>